<commit_message>
solve Front-end/JS Fundamentals Contests/1/1. Cakes/cakes.js and modify Cakes.docx
</commit_message>
<xml_diff>
--- a/Front-end/JS Fundamentals Contests/1/1. Cakes/description/Cakes.docx
+++ b/Front-end/JS Fundamentals Contests/1/1. Cakes/description/Cakes.docx
@@ -1,10 +1,10 @@
 
 <file path=word/document.xml><?xml version="1.0" encoding="utf-8"?>
-<w:document xmlns:wpc="http://schemas.microsoft.com/office/word/2010/wordprocessingCanvas" xmlns:mc="http://schemas.openxmlformats.org/markup-compatibility/2006" xmlns:o="urn:schemas-microsoft-com:office:office" xmlns:r="http://schemas.openxmlformats.org/officeDocument/2006/relationships" xmlns:m="http://schemas.openxmlformats.org/officeDocument/2006/math" xmlns:v="urn:schemas-microsoft-com:vml" xmlns:wp14="http://schemas.microsoft.com/office/word/2010/wordprocessingDrawing" xmlns:wp="http://schemas.openxmlformats.org/drawingml/2006/wordprocessingDrawing" xmlns:w10="urn:schemas-microsoft-com:office:word" xmlns:w="http://schemas.openxmlformats.org/wordprocessingml/2006/main" xmlns:w14="http://schemas.microsoft.com/office/word/2010/wordml" xmlns:wpg="http://schemas.microsoft.com/office/word/2010/wordprocessingGroup" xmlns:wpi="http://schemas.microsoft.com/office/word/2010/wordprocessingInk" xmlns:wne="http://schemas.microsoft.com/office/word/2006/wordml" xmlns:wps="http://schemas.microsoft.com/office/word/2010/wordprocessingShape" mc:Ignorable="w14 wp14">
+<w:document xmlns:ve="http://schemas.openxmlformats.org/markup-compatibility/2006" xmlns:o="urn:schemas-microsoft-com:office:office" xmlns:r="http://schemas.openxmlformats.org/officeDocument/2006/relationships" xmlns:m="http://schemas.openxmlformats.org/officeDocument/2006/math" xmlns:v="urn:schemas-microsoft-com:vml" xmlns:wp="http://schemas.openxmlformats.org/drawingml/2006/wordprocessingDrawing" xmlns:w10="urn:schemas-microsoft-com:office:word" xmlns:w="http://schemas.openxmlformats.org/wordprocessingml/2006/main" xmlns:wne="http://schemas.microsoft.com/office/word/2006/wordml">
   <w:body>
     <w:p>
       <w:pPr>
-        <w:pStyle w:val="Heading2"/>
+        <w:pStyle w:val="2"/>
         <w:jc w:val="center"/>
       </w:pPr>
       <w:bookmarkStart w:id="0" w:name="_GoBack"/>
@@ -70,7 +70,15 @@
         <w:t>S</w:t>
       </w:r>
       <w:r>
-        <w:t xml:space="preserve"> leva and wants to spend as much of them as she can.</w:t>
+        <w:t xml:space="preserve"> </w:t>
+      </w:r>
+      <w:proofErr w:type="spellStart"/>
+      <w:r>
+        <w:t>leva</w:t>
+      </w:r>
+      <w:proofErr w:type="spellEnd"/>
+      <w:r>
+        <w:t xml:space="preserve"> and wants to spend as much of them as she can.</w:t>
       </w:r>
       <w:r>
         <w:t xml:space="preserve"> She </w:t>
@@ -223,7 +231,7 @@
     </w:p>
     <w:p>
       <w:pPr>
-        <w:pStyle w:val="Heading3"/>
+        <w:pStyle w:val="3"/>
         <w:tabs>
           <w:tab w:val="left" w:pos="5760"/>
         </w:tabs>
@@ -250,10 +258,14 @@
         <w:rPr>
           <w:rFonts w:ascii="Consolas" w:eastAsia="Courier New" w:hAnsi="Consolas" w:cs="Consolas"/>
           <w:b/>
+          <w:color w:val="FF0000"/>
         </w:rPr>
         <w:t>S</w:t>
       </w:r>
       <w:r>
+        <w:rPr>
+          <w:color w:val="FF0000"/>
+        </w:rPr>
         <w:t>.</w:t>
       </w:r>
     </w:p>
@@ -285,26 +297,35 @@
         <w:rPr>
           <w:rFonts w:ascii="Consolas" w:eastAsia="Courier New" w:hAnsi="Consolas" w:cs="Consolas"/>
           <w:b/>
+          <w:color w:val="FF0000"/>
         </w:rPr>
         <w:t>C1</w:t>
       </w:r>
       <w:r>
+        <w:rPr>
+          <w:color w:val="FF0000"/>
+        </w:rPr>
         <w:t xml:space="preserve">, </w:t>
       </w:r>
       <w:r>
         <w:rPr>
           <w:rFonts w:ascii="Consolas" w:eastAsia="Courier New" w:hAnsi="Consolas" w:cs="Consolas"/>
           <w:b/>
+          <w:color w:val="FF0000"/>
         </w:rPr>
         <w:t>C2</w:t>
       </w:r>
       <w:r>
+        <w:rPr>
+          <w:color w:val="FF0000"/>
+        </w:rPr>
         <w:t xml:space="preserve"> and </w:t>
       </w:r>
       <w:r>
         <w:rPr>
           <w:rFonts w:ascii="Consolas" w:eastAsia="Courier New" w:hAnsi="Consolas" w:cs="Consolas"/>
           <w:b/>
+          <w:color w:val="FF0000"/>
         </w:rPr>
         <w:t>C3</w:t>
       </w:r>
@@ -321,7 +342,7 @@
     </w:p>
     <w:p>
       <w:pPr>
-        <w:pStyle w:val="Heading3"/>
+        <w:pStyle w:val="3"/>
         <w:rPr>
           <w:lang w:eastAsia="ja-JP"/>
         </w:rPr>
@@ -350,26 +371,50 @@
         <w:t>Output</w:t>
       </w:r>
       <w:r>
-        <w:t xml:space="preserve"> the</w:t>
-      </w:r>
-      <w:r>
         <w:t xml:space="preserve"> </w:t>
       </w:r>
       <w:r>
+        <w:rPr>
+          <w:color w:val="FF0000"/>
+        </w:rPr>
+        <w:t>the</w:t>
+      </w:r>
+      <w:r>
+        <w:rPr>
+          <w:color w:val="FF0000"/>
+        </w:rPr>
+        <w:t xml:space="preserve"> </w:t>
+      </w:r>
+      <w:r>
+        <w:rPr>
+          <w:color w:val="FF0000"/>
+        </w:rPr>
         <w:t xml:space="preserve">biggest possible amount of </w:t>
       </w:r>
       <w:r>
+        <w:rPr>
+          <w:color w:val="FF0000"/>
+        </w:rPr>
         <w:t>money</w:t>
       </w:r>
       <w:r>
+        <w:rPr>
+          <w:color w:val="FF0000"/>
+        </w:rPr>
         <w:t xml:space="preserve"> that </w:t>
       </w:r>
       <w:proofErr w:type="spellStart"/>
       <w:r>
+        <w:rPr>
+          <w:color w:val="FF0000"/>
+        </w:rPr>
         <w:t>AniG</w:t>
       </w:r>
       <w:proofErr w:type="spellEnd"/>
       <w:r>
+        <w:rPr>
+          <w:color w:val="FF0000"/>
+        </w:rPr>
         <w:t xml:space="preserve"> can spend</w:t>
       </w:r>
       <w:r>
@@ -378,7 +423,7 @@
     </w:p>
     <w:p>
       <w:pPr>
-        <w:pStyle w:val="Heading3"/>
+        <w:pStyle w:val="3"/>
       </w:pPr>
       <w:r>
         <w:t xml:space="preserve">Sample </w:t>
@@ -670,7 +715,7 @@
     </w:p>
     <w:p>
       <w:pPr>
-        <w:pStyle w:val="Heading3"/>
+        <w:pStyle w:val="3"/>
       </w:pPr>
       <w:r>
         <w:rPr>
@@ -749,30 +794,42 @@
         <w:rPr>
           <w:rFonts w:ascii="Consolas" w:eastAsia="Courier New" w:hAnsi="Consolas" w:cs="Consolas"/>
           <w:b/>
+          <w:color w:val="FF0000"/>
         </w:rPr>
         <w:t>C1</w:t>
       </w:r>
       <w:r>
+        <w:rPr>
+          <w:color w:val="FF0000"/>
+        </w:rPr>
         <w:t xml:space="preserve">, </w:t>
       </w:r>
       <w:r>
         <w:rPr>
           <w:rFonts w:ascii="Consolas" w:eastAsia="Courier New" w:hAnsi="Consolas" w:cs="Consolas"/>
           <w:b/>
+          <w:color w:val="FF0000"/>
         </w:rPr>
         <w:t>C2</w:t>
       </w:r>
       <w:r>
+        <w:rPr>
+          <w:color w:val="FF0000"/>
+        </w:rPr>
         <w:t xml:space="preserve">, </w:t>
       </w:r>
       <w:r>
         <w:rPr>
           <w:rFonts w:ascii="Consolas" w:eastAsia="Courier New" w:hAnsi="Consolas" w:cs="Consolas"/>
           <w:b/>
+          <w:color w:val="FF0000"/>
         </w:rPr>
         <w:t>C3</w:t>
       </w:r>
       <w:r>
+        <w:rPr>
+          <w:color w:val="FF0000"/>
+        </w:rPr>
         <w:t xml:space="preserve"> </w:t>
       </w:r>
       <w:r>
@@ -792,6 +849,7 @@
         <w:rPr>
           <w:rFonts w:ascii="Consolas" w:eastAsia="Courier New" w:hAnsi="Consolas" w:cs="Consolas"/>
           <w:b/>
+          <w:color w:val="FF0000"/>
         </w:rPr>
         <w:t>7</w:t>
       </w:r>
@@ -799,6 +857,7 @@
         <w:rPr>
           <w:rFonts w:ascii="Consolas" w:eastAsia="Courier New" w:hAnsi="Consolas" w:cs="Consolas"/>
           <w:b/>
+          <w:color w:val="FF0000"/>
         </w:rPr>
         <w:t>000</w:t>
       </w:r>
@@ -919,7 +978,7 @@
     </w:p>
     <w:p>
       <w:pPr>
-        <w:pStyle w:val="Heading3"/>
+        <w:pStyle w:val="3"/>
       </w:pPr>
       <w:r>
         <w:rPr>
@@ -933,7 +992,7 @@
         <w:tblW w:w="0" w:type="auto"/>
         <w:tblInd w:w="100" w:type="dxa"/>
         <w:tblLayout w:type="fixed"/>
-        <w:tblLook w:val="0000" w:firstRow="0" w:lastRow="0" w:firstColumn="0" w:lastColumn="0" w:noHBand="0" w:noVBand="0"/>
+        <w:tblLook w:val="0000"/>
       </w:tblPr>
       <w:tblGrid>
         <w:gridCol w:w="1350"/>
@@ -969,12 +1028,12 @@
             <w:pPr>
               <w:spacing w:before="0" w:after="0"/>
               <w:rPr>
-                <w:rStyle w:val="Strong"/>
-              </w:rPr>
-            </w:pPr>
-            <w:r>
-              <w:rPr>
-                <w:rStyle w:val="Strong"/>
+                <w:rStyle w:val="a8"/>
+              </w:rPr>
+            </w:pPr>
+            <w:r>
+              <w:rPr>
+                <w:rStyle w:val="a8"/>
                 <w:rFonts w:hint="eastAsia"/>
               </w:rPr>
               <w:t>Input</w:t>
@@ -1001,12 +1060,12 @@
             <w:pPr>
               <w:spacing w:before="0" w:after="0"/>
               <w:rPr>
-                <w:rStyle w:val="Strong"/>
-              </w:rPr>
-            </w:pPr>
-            <w:r>
-              <w:rPr>
-                <w:rStyle w:val="Strong"/>
+                <w:rStyle w:val="a8"/>
+              </w:rPr>
+            </w:pPr>
+            <w:r>
+              <w:rPr>
+                <w:rStyle w:val="a8"/>
                 <w:rFonts w:hint="eastAsia"/>
               </w:rPr>
               <w:t>Output</w:t>
@@ -1026,7 +1085,7 @@
             <w:pPr>
               <w:spacing w:before="0" w:after="0"/>
               <w:rPr>
-                <w:rStyle w:val="Strong"/>
+                <w:rStyle w:val="a8"/>
               </w:rPr>
             </w:pPr>
           </w:p>
@@ -1045,12 +1104,12 @@
             <w:pPr>
               <w:spacing w:before="0" w:after="0"/>
               <w:rPr>
-                <w:rStyle w:val="Strong"/>
-              </w:rPr>
-            </w:pPr>
-            <w:r>
-              <w:rPr>
-                <w:rStyle w:val="Strong"/>
+                <w:rStyle w:val="a8"/>
+              </w:rPr>
+            </w:pPr>
+            <w:r>
+              <w:rPr>
+                <w:rStyle w:val="a8"/>
                 <w:rFonts w:hint="eastAsia"/>
               </w:rPr>
               <w:t>Input</w:t>
@@ -1071,12 +1130,12 @@
             <w:pPr>
               <w:spacing w:before="0" w:after="0"/>
               <w:rPr>
-                <w:rStyle w:val="Strong"/>
-              </w:rPr>
-            </w:pPr>
-            <w:r>
-              <w:rPr>
-                <w:rStyle w:val="Strong"/>
+                <w:rStyle w:val="a8"/>
+              </w:rPr>
+            </w:pPr>
+            <w:r>
+              <w:rPr>
+                <w:rStyle w:val="a8"/>
                 <w:rFonts w:hint="eastAsia"/>
               </w:rPr>
               <w:t>Output</w:t>
@@ -1096,7 +1155,7 @@
             <w:pPr>
               <w:spacing w:before="0" w:after="0"/>
               <w:rPr>
-                <w:rStyle w:val="Strong"/>
+                <w:rStyle w:val="a8"/>
               </w:rPr>
             </w:pPr>
           </w:p>
@@ -1115,12 +1174,12 @@
             <w:pPr>
               <w:spacing w:before="0" w:after="0"/>
               <w:rPr>
-                <w:rStyle w:val="Strong"/>
-              </w:rPr>
-            </w:pPr>
-            <w:r>
-              <w:rPr>
-                <w:rStyle w:val="Strong"/>
+                <w:rStyle w:val="a8"/>
+              </w:rPr>
+            </w:pPr>
+            <w:r>
+              <w:rPr>
+                <w:rStyle w:val="a8"/>
               </w:rPr>
               <w:t>Input</w:t>
             </w:r>
@@ -1140,12 +1199,12 @@
             <w:pPr>
               <w:spacing w:before="0" w:after="0"/>
               <w:rPr>
-                <w:rStyle w:val="Strong"/>
-              </w:rPr>
-            </w:pPr>
-            <w:r>
-              <w:rPr>
-                <w:rStyle w:val="Strong"/>
+                <w:rStyle w:val="a8"/>
+              </w:rPr>
+            </w:pPr>
+            <w:r>
+              <w:rPr>
+                <w:rStyle w:val="a8"/>
               </w:rPr>
               <w:t>Output</w:t>
             </w:r>
@@ -1766,8 +1825,8 @@
       </w:r>
     </w:p>
     <w:sectPr>
-      <w:headerReference w:type="default" r:id="rId8"/>
-      <w:footerReference w:type="default" r:id="rId9"/>
+      <w:headerReference w:type="default" r:id="rId7"/>
+      <w:footerReference w:type="default" r:id="rId8"/>
       <w:pgSz w:w="11907" w:h="16839" w:code="9"/>
       <w:pgMar w:top="851" w:right="851" w:bottom="851" w:left="851" w:header="851" w:footer="567" w:gutter="0"/>
       <w:cols w:space="720"/>
@@ -1778,7 +1837,7 @@
 </file>
 
 <file path=word/endnotes.xml><?xml version="1.0" encoding="utf-8"?>
-<w:endnotes xmlns:wpc="http://schemas.microsoft.com/office/word/2010/wordprocessingCanvas" xmlns:mc="http://schemas.openxmlformats.org/markup-compatibility/2006" xmlns:o="urn:schemas-microsoft-com:office:office" xmlns:r="http://schemas.openxmlformats.org/officeDocument/2006/relationships" xmlns:m="http://schemas.openxmlformats.org/officeDocument/2006/math" xmlns:v="urn:schemas-microsoft-com:vml" xmlns:wp14="http://schemas.microsoft.com/office/word/2010/wordprocessingDrawing" xmlns:wp="http://schemas.openxmlformats.org/drawingml/2006/wordprocessingDrawing" xmlns:w10="urn:schemas-microsoft-com:office:word" xmlns:w="http://schemas.openxmlformats.org/wordprocessingml/2006/main" xmlns:w14="http://schemas.microsoft.com/office/word/2010/wordml" xmlns:wpg="http://schemas.microsoft.com/office/word/2010/wordprocessingGroup" xmlns:wpi="http://schemas.microsoft.com/office/word/2010/wordprocessingInk" xmlns:wne="http://schemas.microsoft.com/office/word/2006/wordml" xmlns:wps="http://schemas.microsoft.com/office/word/2010/wordprocessingShape" mc:Ignorable="w14 wp14">
+<w:endnotes xmlns:ve="http://schemas.openxmlformats.org/markup-compatibility/2006" xmlns:o="urn:schemas-microsoft-com:office:office" xmlns:r="http://schemas.openxmlformats.org/officeDocument/2006/relationships" xmlns:m="http://schemas.openxmlformats.org/officeDocument/2006/math" xmlns:v="urn:schemas-microsoft-com:vml" xmlns:wp="http://schemas.openxmlformats.org/drawingml/2006/wordprocessingDrawing" xmlns:w10="urn:schemas-microsoft-com:office:word" xmlns:w="http://schemas.openxmlformats.org/wordprocessingml/2006/main" xmlns:wne="http://schemas.microsoft.com/office/word/2006/wordml">
   <w:endnote w:type="separator" w:id="-1">
     <w:p>
       <w:pPr>
@@ -1803,7 +1862,7 @@
 </file>
 
 <file path=word/footer1.xml><?xml version="1.0" encoding="utf-8"?>
-<w:ftr xmlns:wpc="http://schemas.microsoft.com/office/word/2010/wordprocessingCanvas" xmlns:mc="http://schemas.openxmlformats.org/markup-compatibility/2006" xmlns:o="urn:schemas-microsoft-com:office:office" xmlns:r="http://schemas.openxmlformats.org/officeDocument/2006/relationships" xmlns:m="http://schemas.openxmlformats.org/officeDocument/2006/math" xmlns:v="urn:schemas-microsoft-com:vml" xmlns:wp14="http://schemas.microsoft.com/office/word/2010/wordprocessingDrawing" xmlns:wp="http://schemas.openxmlformats.org/drawingml/2006/wordprocessingDrawing" xmlns:w10="urn:schemas-microsoft-com:office:word" xmlns:w="http://schemas.openxmlformats.org/wordprocessingml/2006/main" xmlns:w14="http://schemas.microsoft.com/office/word/2010/wordml" xmlns:wpg="http://schemas.microsoft.com/office/word/2010/wordprocessingGroup" xmlns:wpi="http://schemas.microsoft.com/office/word/2010/wordprocessingInk" xmlns:wne="http://schemas.microsoft.com/office/word/2006/wordml" xmlns:wps="http://schemas.microsoft.com/office/word/2010/wordprocessingShape" mc:Ignorable="w14 wp14">
+<w:ftr xmlns:ve="http://schemas.openxmlformats.org/markup-compatibility/2006" xmlns:o="urn:schemas-microsoft-com:office:office" xmlns:r="http://schemas.openxmlformats.org/officeDocument/2006/relationships" xmlns:m="http://schemas.openxmlformats.org/officeDocument/2006/math" xmlns:v="urn:schemas-microsoft-com:vml" xmlns:wp="http://schemas.openxmlformats.org/drawingml/2006/wordprocessingDrawing" xmlns:w10="urn:schemas-microsoft-com:office:word" xmlns:w="http://schemas.openxmlformats.org/wordprocessingml/2006/main" xmlns:wne="http://schemas.microsoft.com/office/word/2006/wordml">
   <w:p>
     <w:pPr>
       <w:spacing w:before="0" w:after="0"/>
@@ -1821,7 +1880,7 @@
         <w:left w:w="0" w:type="dxa"/>
         <w:right w:w="0" w:type="dxa"/>
       </w:tblCellMar>
-      <w:tblLook w:val="04A0" w:firstRow="1" w:lastRow="0" w:firstColumn="1" w:lastColumn="0" w:noHBand="0" w:noVBand="1"/>
+      <w:tblLook w:val="04A0"/>
     </w:tblPr>
     <w:tblGrid>
       <w:gridCol w:w="3119"/>
@@ -1841,7 +1900,7 @@
         </w:tcPr>
         <w:p>
           <w:pPr>
-            <w:pStyle w:val="Header"/>
+            <w:pStyle w:val="a3"/>
             <w:rPr>
               <w:rFonts w:ascii="Lucida Sans" w:hAnsi="Lucida Sans"/>
               <w:sz w:val="8"/>
@@ -1862,7 +1921,7 @@
         </w:tcPr>
         <w:p>
           <w:pPr>
-            <w:pStyle w:val="Footer"/>
+            <w:pStyle w:val="a5"/>
             <w:spacing w:before="60"/>
             <w:jc w:val="left"/>
             <w:rPr>
@@ -1890,7 +1949,7 @@
         </w:tcPr>
         <w:p>
           <w:pPr>
-            <w:pStyle w:val="Footer"/>
+            <w:pStyle w:val="a5"/>
             <w:spacing w:before="60"/>
           </w:pPr>
           <w:r>
@@ -1941,7 +2000,7 @@
         </w:tcPr>
         <w:p>
           <w:pPr>
-            <w:pStyle w:val="Footer"/>
+            <w:pStyle w:val="a5"/>
             <w:spacing w:before="60"/>
             <w:jc w:val="right"/>
             <w:rPr>
@@ -1952,14 +2011,14 @@
           <w:hyperlink r:id="rId1" w:history="1">
             <w:r>
               <w:rPr>
-                <w:rStyle w:val="Hyperlink"/>
+                <w:rStyle w:val="a7"/>
               </w:rPr>
               <w:t>facebook.com/</w:t>
             </w:r>
             <w:proofErr w:type="spellStart"/>
             <w:r>
               <w:rPr>
-                <w:rStyle w:val="Hyperlink"/>
+                <w:rStyle w:val="a7"/>
               </w:rPr>
               <w:t>TelerikAcademy</w:t>
             </w:r>
@@ -1978,7 +2037,7 @@
   </w:tbl>
   <w:p>
     <w:pPr>
-      <w:pStyle w:val="Footer"/>
+      <w:pStyle w:val="a5"/>
       <w:jc w:val="left"/>
       <w:rPr>
         <w:sz w:val="6"/>
@@ -1990,7 +2049,7 @@
 </file>
 
 <file path=word/footnotes.xml><?xml version="1.0" encoding="utf-8"?>
-<w:footnotes xmlns:wpc="http://schemas.microsoft.com/office/word/2010/wordprocessingCanvas" xmlns:mc="http://schemas.openxmlformats.org/markup-compatibility/2006" xmlns:o="urn:schemas-microsoft-com:office:office" xmlns:r="http://schemas.openxmlformats.org/officeDocument/2006/relationships" xmlns:m="http://schemas.openxmlformats.org/officeDocument/2006/math" xmlns:v="urn:schemas-microsoft-com:vml" xmlns:wp14="http://schemas.microsoft.com/office/word/2010/wordprocessingDrawing" xmlns:wp="http://schemas.openxmlformats.org/drawingml/2006/wordprocessingDrawing" xmlns:w10="urn:schemas-microsoft-com:office:word" xmlns:w="http://schemas.openxmlformats.org/wordprocessingml/2006/main" xmlns:w14="http://schemas.microsoft.com/office/word/2010/wordml" xmlns:wpg="http://schemas.microsoft.com/office/word/2010/wordprocessingGroup" xmlns:wpi="http://schemas.microsoft.com/office/word/2010/wordprocessingInk" xmlns:wne="http://schemas.microsoft.com/office/word/2006/wordml" xmlns:wps="http://schemas.microsoft.com/office/word/2010/wordprocessingShape" mc:Ignorable="w14 wp14">
+<w:footnotes xmlns:ve="http://schemas.openxmlformats.org/markup-compatibility/2006" xmlns:o="urn:schemas-microsoft-com:office:office" xmlns:r="http://schemas.openxmlformats.org/officeDocument/2006/relationships" xmlns:m="http://schemas.openxmlformats.org/officeDocument/2006/math" xmlns:v="urn:schemas-microsoft-com:vml" xmlns:wp="http://schemas.openxmlformats.org/drawingml/2006/wordprocessingDrawing" xmlns:w10="urn:schemas-microsoft-com:office:word" xmlns:w="http://schemas.openxmlformats.org/wordprocessingml/2006/main" xmlns:wne="http://schemas.microsoft.com/office/word/2006/wordml">
   <w:footnote w:type="separator" w:id="-1">
     <w:p>
       <w:pPr>
@@ -2015,7 +2074,7 @@
 </file>
 
 <file path=word/header1.xml><?xml version="1.0" encoding="utf-8"?>
-<w:hdr xmlns:wpc="http://schemas.microsoft.com/office/word/2010/wordprocessingCanvas" xmlns:mc="http://schemas.openxmlformats.org/markup-compatibility/2006" xmlns:o="urn:schemas-microsoft-com:office:office" xmlns:r="http://schemas.openxmlformats.org/officeDocument/2006/relationships" xmlns:m="http://schemas.openxmlformats.org/officeDocument/2006/math" xmlns:v="urn:schemas-microsoft-com:vml" xmlns:wp14="http://schemas.microsoft.com/office/word/2010/wordprocessingDrawing" xmlns:wp="http://schemas.openxmlformats.org/drawingml/2006/wordprocessingDrawing" xmlns:w10="urn:schemas-microsoft-com:office:word" xmlns:w="http://schemas.openxmlformats.org/wordprocessingml/2006/main" xmlns:w14="http://schemas.microsoft.com/office/word/2010/wordml" xmlns:wpg="http://schemas.microsoft.com/office/word/2010/wordprocessingGroup" xmlns:wpi="http://schemas.microsoft.com/office/word/2010/wordprocessingInk" xmlns:wne="http://schemas.microsoft.com/office/word/2006/wordml" xmlns:wps="http://schemas.microsoft.com/office/word/2010/wordprocessingShape" mc:Ignorable="w14 wp14">
+<w:hdr xmlns:ve="http://schemas.openxmlformats.org/markup-compatibility/2006" xmlns:o="urn:schemas-microsoft-com:office:office" xmlns:r="http://schemas.openxmlformats.org/officeDocument/2006/relationships" xmlns:m="http://schemas.openxmlformats.org/officeDocument/2006/math" xmlns:v="urn:schemas-microsoft-com:vml" xmlns:wp="http://schemas.openxmlformats.org/drawingml/2006/wordprocessingDrawing" xmlns:w10="urn:schemas-microsoft-com:office:word" xmlns:w="http://schemas.openxmlformats.org/wordprocessingml/2006/main" xmlns:wne="http://schemas.microsoft.com/office/word/2006/wordml">
   <w:tbl>
     <w:tblPr>
       <w:tblW w:w="10206" w:type="dxa"/>
@@ -2025,7 +2084,7 @@
         <w:left w:w="0" w:type="dxa"/>
         <w:right w:w="0" w:type="dxa"/>
       </w:tblCellMar>
-      <w:tblLook w:val="04A0" w:firstRow="1" w:lastRow="0" w:firstColumn="1" w:lastColumn="0" w:noHBand="0" w:noVBand="1"/>
+      <w:tblLook w:val="04A0"/>
     </w:tblPr>
     <w:tblGrid>
       <w:gridCol w:w="2547"/>
@@ -2041,7 +2100,7 @@
         </w:tcPr>
         <w:p>
           <w:pPr>
-            <w:pStyle w:val="Header"/>
+            <w:pStyle w:val="a3"/>
             <w:jc w:val="left"/>
           </w:pPr>
           <w:r>
@@ -2077,7 +2136,7 @@
                 <v:path o:extrusionok="f" gradientshapeok="t" o:connecttype="rect"/>
                 <o:lock v:ext="edit" aspectratio="t"/>
               </v:shapetype>
-              <v:shape id="_x0000_i1025" type="#_x0000_t75" style="width:125.2pt;height:37.05pt">
+              <v:shape id="_x0000_i1025" type="#_x0000_t75" style="width:125.2pt;height:37.2pt">
                 <v:imagedata r:id="rId1" o:title="Telerik-Academy-logo"/>
               </v:shape>
             </w:pict>
@@ -2096,7 +2155,7 @@
         </w:tcPr>
         <w:p>
           <w:pPr>
-            <w:pStyle w:val="Header"/>
+            <w:pStyle w:val="a3"/>
             <w:spacing w:before="60" w:line="240" w:lineRule="exact"/>
           </w:pPr>
           <w:proofErr w:type="spellStart"/>
@@ -2157,13 +2216,13 @@
         </w:p>
         <w:p>
           <w:pPr>
-            <w:pStyle w:val="Header"/>
+            <w:pStyle w:val="a3"/>
             <w:spacing w:line="240" w:lineRule="exact"/>
           </w:pPr>
           <w:hyperlink r:id="rId2" w:history="1">
             <w:r>
               <w:rPr>
-                <w:rStyle w:val="Hyperlink"/>
+                <w:rStyle w:val="a7"/>
               </w:rPr>
               <w:t>academy.telerik.com</w:t>
             </w:r>
@@ -2174,7 +2233,7 @@
         </w:p>
         <w:p>
           <w:pPr>
-            <w:pStyle w:val="Header"/>
+            <w:pStyle w:val="a3"/>
             <w:spacing w:line="240" w:lineRule="exact"/>
           </w:pPr>
         </w:p>
@@ -2192,7 +2251,7 @@
         </w:tcPr>
         <w:p>
           <w:pPr>
-            <w:pStyle w:val="Header"/>
+            <w:pStyle w:val="a3"/>
             <w:rPr>
               <w:sz w:val="8"/>
               <w:szCs w:val="8"/>
@@ -2204,7 +2263,7 @@
   </w:tbl>
   <w:p>
     <w:pPr>
-      <w:pStyle w:val="Header"/>
+      <w:pStyle w:val="a3"/>
       <w:rPr>
         <w:sz w:val="6"/>
         <w:szCs w:val="6"/>
@@ -2215,7 +2274,7 @@
 </file>
 
 <file path=word/numbering.xml><?xml version="1.0" encoding="utf-8"?>
-<w:numbering xmlns:wpc="http://schemas.microsoft.com/office/word/2010/wordprocessingCanvas" xmlns:mc="http://schemas.openxmlformats.org/markup-compatibility/2006" xmlns:o="urn:schemas-microsoft-com:office:office" xmlns:r="http://schemas.openxmlformats.org/officeDocument/2006/relationships" xmlns:m="http://schemas.openxmlformats.org/officeDocument/2006/math" xmlns:v="urn:schemas-microsoft-com:vml" xmlns:wp14="http://schemas.microsoft.com/office/word/2010/wordprocessingDrawing" xmlns:wp="http://schemas.openxmlformats.org/drawingml/2006/wordprocessingDrawing" xmlns:w10="urn:schemas-microsoft-com:office:word" xmlns:w="http://schemas.openxmlformats.org/wordprocessingml/2006/main" xmlns:w14="http://schemas.microsoft.com/office/word/2010/wordml" xmlns:wpg="http://schemas.microsoft.com/office/word/2010/wordprocessingGroup" xmlns:wpi="http://schemas.microsoft.com/office/word/2010/wordprocessingInk" xmlns:wne="http://schemas.microsoft.com/office/word/2006/wordml" xmlns:wps="http://schemas.microsoft.com/office/word/2010/wordprocessingShape" mc:Ignorable="w14 wp14">
+<w:numbering xmlns:ve="http://schemas.openxmlformats.org/markup-compatibility/2006" xmlns:o="urn:schemas-microsoft-com:office:office" xmlns:r="http://schemas.openxmlformats.org/officeDocument/2006/relationships" xmlns:m="http://schemas.openxmlformats.org/officeDocument/2006/math" xmlns:v="urn:schemas-microsoft-com:vml" xmlns:wp="http://schemas.openxmlformats.org/drawingml/2006/wordprocessingDrawing" xmlns:w10="urn:schemas-microsoft-com:office:word" xmlns:w="http://schemas.openxmlformats.org/wordprocessingml/2006/main" xmlns:wne="http://schemas.microsoft.com/office/word/2006/wordml">
   <w:abstractNum w:abstractNumId="0">
     <w:nsid w:val="009D2C7E"/>
     <w:multiLevelType w:val="hybridMultilevel"/>
@@ -2336,7 +2395,7 @@
 </file>
 
 <file path=word/styles.xml><?xml version="1.0" encoding="utf-8"?>
-<w:styles xmlns:mc="http://schemas.openxmlformats.org/markup-compatibility/2006" xmlns:r="http://schemas.openxmlformats.org/officeDocument/2006/relationships" xmlns:w="http://schemas.openxmlformats.org/wordprocessingml/2006/main" xmlns:w14="http://schemas.microsoft.com/office/word/2010/wordml" mc:Ignorable="w14">
+<w:styles xmlns:r="http://schemas.openxmlformats.org/officeDocument/2006/relationships" xmlns:w="http://schemas.openxmlformats.org/wordprocessingml/2006/main">
   <w:docDefaults>
     <w:rPrDefault>
       <w:rPr>
@@ -2494,7 +2553,7 @@
     <w:lsdException w:name="Bibliography" w:uiPriority="37"/>
     <w:lsdException w:name="TOC Heading" w:uiPriority="39" w:qFormat="1"/>
   </w:latentStyles>
-  <w:style w:type="paragraph" w:default="1" w:styleId="Normal">
+  <w:style w:type="paragraph" w:default="1" w:styleId="a">
     <w:name w:val="Normal"/>
     <w:qFormat/>
     <w:rsid w:val="000249F8"/>
@@ -2509,11 +2568,11 @@
       <w:lang w:val="en-US"/>
     </w:rPr>
   </w:style>
-  <w:style w:type="paragraph" w:styleId="Heading1">
+  <w:style w:type="paragraph" w:styleId="1">
     <w:name w:val="heading 1"/>
-    <w:basedOn w:val="Normal"/>
-    <w:next w:val="Normal"/>
-    <w:link w:val="Heading1Char"/>
+    <w:basedOn w:val="a"/>
+    <w:next w:val="a"/>
+    <w:link w:val="10"/>
     <w:uiPriority w:val="9"/>
     <w:qFormat/>
     <w:rsid w:val="00541549"/>
@@ -2530,11 +2589,11 @@
       <w:szCs w:val="32"/>
     </w:rPr>
   </w:style>
-  <w:style w:type="paragraph" w:styleId="Heading2">
+  <w:style w:type="paragraph" w:styleId="2">
     <w:name w:val="heading 2"/>
-    <w:basedOn w:val="Normal"/>
-    <w:next w:val="Normal"/>
-    <w:link w:val="Heading2Char"/>
+    <w:basedOn w:val="a"/>
+    <w:next w:val="a"/>
+    <w:link w:val="20"/>
     <w:qFormat/>
     <w:rsid w:val="00F37173"/>
     <w:pPr>
@@ -2551,11 +2610,11 @@
       <w:szCs w:val="28"/>
     </w:rPr>
   </w:style>
-  <w:style w:type="paragraph" w:styleId="Heading3">
+  <w:style w:type="paragraph" w:styleId="3">
     <w:name w:val="heading 3"/>
-    <w:basedOn w:val="Normal"/>
-    <w:next w:val="Normal"/>
-    <w:link w:val="Heading3Char"/>
+    <w:basedOn w:val="a"/>
+    <w:next w:val="a"/>
+    <w:link w:val="30"/>
     <w:qFormat/>
     <w:rsid w:val="00F37173"/>
     <w:pPr>
@@ -2570,17 +2629,18 @@
       <w:szCs w:val="26"/>
     </w:rPr>
   </w:style>
-  <w:style w:type="character" w:default="1" w:styleId="DefaultParagraphFont">
+  <w:style w:type="character" w:default="1" w:styleId="a0">
     <w:name w:val="Default Paragraph Font"/>
     <w:uiPriority w:val="1"/>
     <w:semiHidden/>
     <w:unhideWhenUsed/>
   </w:style>
-  <w:style w:type="table" w:default="1" w:styleId="TableNormal">
+  <w:style w:type="table" w:default="1" w:styleId="a1">
     <w:name w:val="Normal Table"/>
     <w:uiPriority w:val="99"/>
     <w:semiHidden/>
     <w:unhideWhenUsed/>
+    <w:qFormat/>
     <w:tblPr>
       <w:tblInd w:w="0" w:type="dxa"/>
       <w:tblCellMar>
@@ -2591,16 +2651,16 @@
       </w:tblCellMar>
     </w:tblPr>
   </w:style>
-  <w:style w:type="numbering" w:default="1" w:styleId="NoList">
+  <w:style w:type="numbering" w:default="1" w:styleId="a2">
     <w:name w:val="No List"/>
     <w:uiPriority w:val="99"/>
     <w:semiHidden/>
     <w:unhideWhenUsed/>
   </w:style>
-  <w:style w:type="character" w:customStyle="1" w:styleId="Heading2Char">
-    <w:name w:val="Heading 2 Char"/>
-    <w:basedOn w:val="DefaultParagraphFont"/>
-    <w:link w:val="Heading2"/>
+  <w:style w:type="character" w:customStyle="1" w:styleId="20">
+    <w:name w:val="Заглавие 2 Знак"/>
+    <w:basedOn w:val="a0"/>
+    <w:link w:val="2"/>
     <w:rsid w:val="00F37173"/>
     <w:rPr>
       <w:rFonts w:ascii="Calibri" w:eastAsia="MS Mincho" w:hAnsi="Calibri" w:cs="Arial"/>
@@ -2612,10 +2672,10 @@
       <w:lang w:val="en-US"/>
     </w:rPr>
   </w:style>
-  <w:style w:type="character" w:customStyle="1" w:styleId="Heading3Char">
-    <w:name w:val="Heading 3 Char"/>
-    <w:basedOn w:val="DefaultParagraphFont"/>
-    <w:link w:val="Heading3"/>
+  <w:style w:type="character" w:customStyle="1" w:styleId="30">
+    <w:name w:val="Заглавие 3 Знак"/>
+    <w:basedOn w:val="a0"/>
+    <w:link w:val="3"/>
     <w:rsid w:val="00F37173"/>
     <w:rPr>
       <w:rFonts w:ascii="Calibri" w:eastAsia="MS Mincho" w:hAnsi="Calibri" w:cs="Arial"/>
@@ -2626,9 +2686,9 @@
       <w:lang w:val="en-US"/>
     </w:rPr>
   </w:style>
-  <w:style w:type="paragraph" w:styleId="Header">
+  <w:style w:type="paragraph" w:styleId="a3">
     <w:name w:val="header"/>
-    <w:link w:val="HeaderChar"/>
+    <w:link w:val="a4"/>
     <w:rsid w:val="00F37173"/>
     <w:pPr>
       <w:tabs>
@@ -2644,10 +2704,10 @@
       <w:lang w:val="en-US"/>
     </w:rPr>
   </w:style>
-  <w:style w:type="character" w:customStyle="1" w:styleId="HeaderChar">
-    <w:name w:val="Header Char"/>
-    <w:basedOn w:val="DefaultParagraphFont"/>
-    <w:link w:val="Header"/>
+  <w:style w:type="character" w:customStyle="1" w:styleId="a4">
+    <w:name w:val="Горен колонтитул Знак"/>
+    <w:basedOn w:val="a0"/>
+    <w:link w:val="a3"/>
     <w:rsid w:val="00F37173"/>
     <w:rPr>
       <w:rFonts w:ascii="Calibri" w:eastAsia="MS Mincho" w:hAnsi="Calibri" w:cs="Times New Roman"/>
@@ -2655,9 +2715,9 @@
       <w:lang w:val="en-US"/>
     </w:rPr>
   </w:style>
-  <w:style w:type="paragraph" w:styleId="Footer">
+  <w:style w:type="paragraph" w:styleId="a5">
     <w:name w:val="footer"/>
-    <w:link w:val="FooterChar"/>
+    <w:link w:val="a6"/>
     <w:rsid w:val="00F37173"/>
     <w:pPr>
       <w:tabs>
@@ -2673,10 +2733,10 @@
       <w:lang w:val="en-US"/>
     </w:rPr>
   </w:style>
-  <w:style w:type="character" w:customStyle="1" w:styleId="FooterChar">
-    <w:name w:val="Footer Char"/>
-    <w:basedOn w:val="DefaultParagraphFont"/>
-    <w:link w:val="Footer"/>
+  <w:style w:type="character" w:customStyle="1" w:styleId="a6">
+    <w:name w:val="Долен колонтитул Знак"/>
+    <w:basedOn w:val="a0"/>
+    <w:link w:val="a5"/>
     <w:rsid w:val="00F37173"/>
     <w:rPr>
       <w:rFonts w:ascii="Calibri" w:eastAsia="MS Mincho" w:hAnsi="Calibri" w:cs="Times New Roman"/>
@@ -2684,7 +2744,7 @@
       <w:lang w:val="en-US"/>
     </w:rPr>
   </w:style>
-  <w:style w:type="character" w:styleId="Hyperlink">
+  <w:style w:type="character" w:styleId="a7">
     <w:name w:val="Hyperlink"/>
     <w:rsid w:val="00F37173"/>
     <w:rPr>
@@ -2692,7 +2752,7 @@
       <w:u w:val="single"/>
     </w:rPr>
   </w:style>
-  <w:style w:type="character" w:styleId="Strong">
+  <w:style w:type="character" w:styleId="a8">
     <w:name w:val="Strong"/>
     <w:qFormat/>
     <w:rsid w:val="00F37173"/>
@@ -2701,10 +2761,10 @@
       <w:bCs/>
     </w:rPr>
   </w:style>
-  <w:style w:type="character" w:customStyle="1" w:styleId="Heading1Char">
-    <w:name w:val="Heading 1 Char"/>
-    <w:basedOn w:val="DefaultParagraphFont"/>
-    <w:link w:val="Heading1"/>
+  <w:style w:type="character" w:customStyle="1" w:styleId="10">
+    <w:name w:val="Заглавие 1 Знак"/>
+    <w:basedOn w:val="a0"/>
+    <w:link w:val="1"/>
     <w:uiPriority w:val="9"/>
     <w:rsid w:val="00541549"/>
     <w:rPr>
@@ -2715,9 +2775,9 @@
       <w:lang w:val="en-US"/>
     </w:rPr>
   </w:style>
-  <w:style w:type="paragraph" w:styleId="ListParagraph">
+  <w:style w:type="paragraph" w:styleId="a9">
     <w:name w:val="List Paragraph"/>
-    <w:basedOn w:val="Normal"/>
+    <w:basedOn w:val="a"/>
     <w:uiPriority w:val="34"/>
     <w:qFormat/>
     <w:rsid w:val="000249F8"/>
@@ -2728,12 +2788,12 @@
   </w:style>
   <w:style w:type="character" w:customStyle="1" w:styleId="st">
     <w:name w:val="st"/>
-    <w:basedOn w:val="DefaultParagraphFont"/>
+    <w:basedOn w:val="a0"/>
     <w:rsid w:val="006958E4"/>
   </w:style>
-  <w:style w:type="table" w:styleId="TableGrid">
+  <w:style w:type="table" w:styleId="aa">
     <w:name w:val="Table Grid"/>
-    <w:basedOn w:val="TableNormal"/>
+    <w:basedOn w:val="a1"/>
     <w:uiPriority w:val="59"/>
     <w:rsid w:val="00741F61"/>
     <w:pPr>

</xml_diff>